<commit_message>
Added regular expression parser
</commit_message>
<xml_diff>
--- a/src/main/docs/Pangaea_Ucum_Service.docx
+++ b/src/main/docs/Pangaea_Ucum_Service.docx
@@ -1,6 +1,6 @@
 
 <file path=word/document.xml><?xml version="1.0" encoding="utf-8"?>
-<w:document xmlns:wpc="http://schemas.microsoft.com/office/word/2010/wordprocessingCanvas" xmlns:cx="http://schemas.microsoft.com/office/drawing/2014/chartex" xmlns:cx1="http://schemas.microsoft.com/office/drawing/2015/9/8/chartex" xmlns:cx2="http://schemas.microsoft.com/office/drawing/2015/10/21/chartex" xmlns:cx3="http://schemas.microsoft.com/office/drawing/2016/5/9/chartex" xmlns:cx4="http://schemas.microsoft.com/office/drawing/2016/5/10/chartex" xmlns:cx5="http://schemas.microsoft.com/office/drawing/2016/5/11/chartex" xmlns:cx6="http://schemas.microsoft.com/office/drawing/2016/5/12/chartex" xmlns:cx7="http://schemas.microsoft.com/office/drawing/2016/5/13/chartex" xmlns:cx8="http://schemas.microsoft.com/office/drawing/2016/5/14/chartex" xmlns:mc="http://schemas.openxmlformats.org/markup-compatibility/2006" xmlns:aink="http://schemas.microsoft.com/office/drawing/2016/ink" xmlns:am3d="http://schemas.microsoft.com/office/drawing/2017/model3d" xmlns:o="urn:schemas-microsoft-com:office:office" xmlns:r="http://schemas.openxmlformats.org/officeDocument/2006/relationships" xmlns:m="http://schemas.openxmlformats.org/officeDocument/2006/math" xmlns:v="urn:schemas-microsoft-com:vml" xmlns:wp14="http://schemas.microsoft.com/office/word/2010/wordprocessingDrawing" xmlns:wp="http://schemas.openxmlformats.org/drawingml/2006/wordprocessingDrawing" xmlns:w10="urn:schemas-microsoft-com:office:word" xmlns:w="http://schemas.openxmlformats.org/wordprocessingml/2006/main" xmlns:w14="http://schemas.microsoft.com/office/word/2010/wordml" xmlns:w15="http://schemas.microsoft.com/office/word/2012/wordml" xmlns:w16cid="http://schemas.microsoft.com/office/word/2016/wordml/cid" xmlns:w16se="http://schemas.microsoft.com/office/word/2015/wordml/symex" xmlns:wpg="http://schemas.microsoft.com/office/word/2010/wordprocessingGroup" xmlns:wpi="http://schemas.microsoft.com/office/word/2010/wordprocessingInk" xmlns:wne="http://schemas.microsoft.com/office/word/2006/wordml" xmlns:wps="http://schemas.microsoft.com/office/word/2010/wordprocessingShape" mc:Ignorable="w14 w15 w16se w16cid wp14">
+<w:document xmlns:wpc="http://schemas.microsoft.com/office/word/2010/wordprocessingCanvas" xmlns:cx="http://schemas.microsoft.com/office/drawing/2014/chartex" xmlns:mc="http://schemas.openxmlformats.org/markup-compatibility/2006" xmlns:o="urn:schemas-microsoft-com:office:office" xmlns:r="http://schemas.openxmlformats.org/officeDocument/2006/relationships" xmlns:m="http://schemas.openxmlformats.org/officeDocument/2006/math" xmlns:v="urn:schemas-microsoft-com:vml" xmlns:wp14="http://schemas.microsoft.com/office/word/2010/wordprocessingDrawing" xmlns:wp="http://schemas.openxmlformats.org/drawingml/2006/wordprocessingDrawing" xmlns:w10="urn:schemas-microsoft-com:office:word" xmlns:w="http://schemas.openxmlformats.org/wordprocessingml/2006/main" xmlns:w14="http://schemas.microsoft.com/office/word/2010/wordml" xmlns:w15="http://schemas.microsoft.com/office/word/2012/wordml" xmlns:w16se="http://schemas.microsoft.com/office/word/2015/wordml/symex" xmlns:wpg="http://schemas.microsoft.com/office/word/2010/wordprocessingGroup" xmlns:wpi="http://schemas.microsoft.com/office/word/2010/wordprocessingInk" xmlns:wne="http://schemas.microsoft.com/office/word/2006/wordml" xmlns:wps="http://schemas.microsoft.com/office/word/2010/wordprocessingShape" mc:Ignorable="w14 w15 w16se wp14">
   <w:body>
     <w:tbl>
       <w:tblPr>
@@ -323,7 +323,7 @@
               <w:rPr>
                 <w:sz w:val="20"/>
               </w:rPr>
-              <w:t>/m3","status":"OK","status_msg":"The unit is UCUM-compliant.","</w:t>
+              <w:t>/m3","status":"200_VALID","status_msg":"The unit is compliant with UCUM.","</w:t>
             </w:r>
             <w:proofErr w:type="spellStart"/>
             <w:r>
@@ -372,7 +372,6 @@
                 <w:sz w:val="20"/>
               </w:rPr>
             </w:pPr>
-            <w:proofErr w:type="gramStart"/>
             <w:r>
               <w:rPr>
                 <w:sz w:val="20"/>
@@ -389,14 +388,7 @@
               <w:rPr>
                 <w:sz w:val="20"/>
               </w:rPr>
-              <w:t>,</w:t>
-            </w:r>
-            <w:proofErr w:type="gramEnd"/>
-            <w:r>
-              <w:rPr>
-                <w:sz w:val="20"/>
-              </w:rPr>
-              <w:t xml:space="preserve"> converted into </w:t>
+              <w:t xml:space="preserve">, converted into </w:t>
             </w:r>
             <w:proofErr w:type="spellStart"/>
             <w:r>
@@ -435,7 +427,6 @@
             <w:r>
               <w:t xml:space="preserve"> </w:t>
             </w:r>
-            <w:bookmarkStart w:id="0" w:name="_GoBack"/>
             <w:r>
               <w:rPr>
                 <w:sz w:val="20"/>
@@ -484,7 +475,6 @@
               </w:rPr>
               <w:t>/m**3</w:t>
             </w:r>
-            <w:bookmarkEnd w:id="0"/>
           </w:p>
           <w:p>
             <w:pPr>
@@ -503,7 +493,7 @@
               <w:rPr>
                 <w:sz w:val="20"/>
               </w:rPr>
-              <w:t>400</w:t>
+              <w:t>200</w:t>
             </w:r>
           </w:p>
           <w:p>
@@ -543,7 +533,21 @@
               <w:rPr>
                 <w:sz w:val="20"/>
               </w:rPr>
-              <w:t>{"input":"</w:t>
+              <w:t>{"input":"pg/m**3","status":"400_UNITS_TRANSLATED","status_msg":"The input has been translated into a UCUM-compliant unit.","</w:t>
+            </w:r>
+            <w:proofErr w:type="spellStart"/>
+            <w:r>
+              <w:rPr>
+                <w:sz w:val="20"/>
+              </w:rPr>
+              <w:t>ucum</w:t>
+            </w:r>
+            <w:proofErr w:type="spellEnd"/>
+            <w:r>
+              <w:rPr>
+                <w:sz w:val="20"/>
+              </w:rPr>
+              <w:t>":"</w:t>
             </w:r>
             <w:proofErr w:type="spellStart"/>
             <w:r>
@@ -557,35 +561,7 @@
               <w:rPr>
                 <w:sz w:val="20"/>
               </w:rPr>
-              <w:t>/m**3","status":"BAD_REQUEST","status_msg":"Invalid unit has been translated into an UCUM-compliant unit.","</w:t>
-            </w:r>
-            <w:proofErr w:type="spellStart"/>
-            <w:r>
-              <w:rPr>
-                <w:sz w:val="20"/>
-              </w:rPr>
-              <w:t>ucum</w:t>
-            </w:r>
-            <w:proofErr w:type="spellEnd"/>
-            <w:r>
-              <w:rPr>
-                <w:sz w:val="20"/>
-              </w:rPr>
-              <w:t>":"</w:t>
-            </w:r>
-            <w:proofErr w:type="spellStart"/>
-            <w:r>
-              <w:rPr>
-                <w:sz w:val="20"/>
-              </w:rPr>
-              <w:t>pg</w:t>
-            </w:r>
-            <w:proofErr w:type="spellEnd"/>
-            <w:r>
-              <w:rPr>
-                <w:sz w:val="20"/>
-              </w:rPr>
-              <w:t>/m3"}</w:t>
+              <w:t xml:space="preserve">/m3"} </w:t>
             </w:r>
           </w:p>
           <w:p>
@@ -699,7 +675,6 @@
                 <w:sz w:val="20"/>
               </w:rPr>
             </w:pPr>
-            <w:proofErr w:type="gramStart"/>
             <w:r>
               <w:rPr>
                 <w:color w:val="0070C0"/>
@@ -712,15 +687,7 @@
                 <w:color w:val="0070C0"/>
                 <w:sz w:val="20"/>
               </w:rPr>
-              <w:t xml:space="preserve"> :</w:t>
-            </w:r>
-            <w:proofErr w:type="gramEnd"/>
-            <w:r>
-              <w:rPr>
-                <w:color w:val="0070C0"/>
-                <w:sz w:val="20"/>
-              </w:rPr>
-              <w:t xml:space="preserve"> </w:t>
+              <w:t xml:space="preserve"> : </w:t>
             </w:r>
             <w:r>
               <w:rPr>
@@ -740,21 +707,7 @@
               <w:rPr>
                 <w:sz w:val="20"/>
               </w:rPr>
-              <w:t>]","</w:t>
-            </w:r>
-            <w:proofErr w:type="spellStart"/>
-            <w:r>
-              <w:rPr>
-                <w:sz w:val="20"/>
-              </w:rPr>
-              <w:t>status":"NOT_FOUND","status_msg":"Error</w:t>
-            </w:r>
-            <w:proofErr w:type="spellEnd"/>
-            <w:r>
-              <w:rPr>
-                <w:sz w:val="20"/>
-              </w:rPr>
-              <w:t xml:space="preserve"> processing unit '[</w:t>
+              <w:t>]","status":"404_INVALID","status_msg":"Error processing unit '[</w:t>
             </w:r>
             <w:proofErr w:type="spellStart"/>
             <w:r>
@@ -782,15 +735,8 @@
               <w:rPr>
                 <w:sz w:val="20"/>
               </w:rPr>
-              <w:t>]' is unknown' at position 0","ucum":null}</w:t>
-            </w:r>
-          </w:p>
-          <w:p>
-            <w:pPr>
-              <w:rPr>
-                <w:sz w:val="20"/>
-              </w:rPr>
-            </w:pPr>
+              <w:t xml:space="preserve">]' is unknown' at position 0","ucum":null} </w:t>
+            </w:r>
           </w:p>
         </w:tc>
       </w:tr>
@@ -1074,7 +1020,91 @@
               <w:rPr>
                 <w:sz w:val="20"/>
               </w:rPr>
-              <w:t>{"input":"pg/m3","status":"OK","status_msg":"OK","ucum":"pg/m3","fullname":"(picogram) / (meter ^ 3)","canonicalunit":"g.m-3","verbosecanonicalunit":"Mass &amp;</w:t>
+              <w:t>{"input":"</w:t>
+            </w:r>
+            <w:proofErr w:type="spellStart"/>
+            <w:r>
+              <w:rPr>
+                <w:sz w:val="20"/>
+              </w:rPr>
+              <w:t>pg</w:t>
+            </w:r>
+            <w:proofErr w:type="spellEnd"/>
+            <w:r>
+              <w:rPr>
+                <w:sz w:val="20"/>
+              </w:rPr>
+              <w:t xml:space="preserve">/m3","status":"201_QUANTITY_FOUND","status_msg":"The </w:t>
+            </w:r>
+            <w:proofErr w:type="spellStart"/>
+            <w:r>
+              <w:rPr>
+                <w:sz w:val="20"/>
+              </w:rPr>
+              <w:t>ucum</w:t>
+            </w:r>
+            <w:proofErr w:type="spellEnd"/>
+            <w:r>
+              <w:rPr>
+                <w:sz w:val="20"/>
+              </w:rPr>
+              <w:t xml:space="preserve"> and/or </w:t>
+            </w:r>
+            <w:proofErr w:type="spellStart"/>
+            <w:r>
+              <w:rPr>
+                <w:sz w:val="20"/>
+              </w:rPr>
+              <w:t>qudt</w:t>
+            </w:r>
+            <w:proofErr w:type="spellEnd"/>
+            <w:r>
+              <w:rPr>
+                <w:sz w:val="20"/>
+              </w:rPr>
+              <w:t xml:space="preserve"> quantity of the given units is found.","</w:t>
+            </w:r>
+            <w:proofErr w:type="spellStart"/>
+            <w:r>
+              <w:rPr>
+                <w:sz w:val="20"/>
+              </w:rPr>
+              <w:t>ucum</w:t>
+            </w:r>
+            <w:proofErr w:type="spellEnd"/>
+            <w:r>
+              <w:rPr>
+                <w:sz w:val="20"/>
+              </w:rPr>
+              <w:t>":"</w:t>
+            </w:r>
+            <w:proofErr w:type="spellStart"/>
+            <w:r>
+              <w:rPr>
+                <w:sz w:val="20"/>
+              </w:rPr>
+              <w:t>pg</w:t>
+            </w:r>
+            <w:proofErr w:type="spellEnd"/>
+            <w:r>
+              <w:rPr>
+                <w:sz w:val="20"/>
+              </w:rPr>
+              <w:t>/m3","fullname":"(</w:t>
+            </w:r>
+            <w:proofErr w:type="spellStart"/>
+            <w:r>
+              <w:rPr>
+                <w:sz w:val="20"/>
+              </w:rPr>
+              <w:t>picogram</w:t>
+            </w:r>
+            <w:proofErr w:type="spellEnd"/>
+            <w:r>
+              <w:rPr>
+                <w:sz w:val="20"/>
+              </w:rPr>
+              <w:t>) / (meter ^ 3)","canonicalunit":"g.m-3","dimension":"M.L-3","verbosecanonicalunit":"Mass &amp;</w:t>
             </w:r>
             <w:proofErr w:type="spellStart"/>
             <w:r>
@@ -1088,21 +1118,7 @@
               <w:rPr>
                 <w:sz w:val="20"/>
               </w:rPr>
-              <w:t>; Length&lt;sup&gt;-3&lt;/sup&gt;","dimension":"</w:t>
-            </w:r>
-            <w:proofErr w:type="gramStart"/>
-            <w:r>
-              <w:rPr>
-                <w:sz w:val="20"/>
-              </w:rPr>
-              <w:t>M.L</w:t>
-            </w:r>
-            <w:proofErr w:type="gramEnd"/>
-            <w:r>
-              <w:rPr>
-                <w:sz w:val="20"/>
-              </w:rPr>
-              <w:t>-3","quantities":["Density"]}</w:t>
+              <w:t xml:space="preserve">; Length&lt;sup&gt;-3&lt;/sup&gt;","qudtQuantities":["Density"],"ucumQuantity":null} </w:t>
             </w:r>
           </w:p>
           <w:p>
@@ -1123,19 +1139,11 @@
                 <w:sz w:val="20"/>
               </w:rPr>
             </w:pPr>
-            <w:proofErr w:type="gramStart"/>
-            <w:r>
-              <w:rPr>
-                <w:sz w:val="20"/>
-              </w:rPr>
-              <w:t>Invalid units,</w:t>
-            </w:r>
-            <w:proofErr w:type="gramEnd"/>
-            <w:r>
-              <w:rPr>
-                <w:sz w:val="20"/>
-              </w:rPr>
-              <w:t xml:space="preserve"> converted </w:t>
+            <w:r>
+              <w:rPr>
+                <w:sz w:val="20"/>
+              </w:rPr>
+              <w:t xml:space="preserve">Invalid units, converted </w:t>
             </w:r>
             <w:r>
               <w:rPr>
@@ -1252,7 +1260,13 @@
               <w:rPr>
                 <w:sz w:val="20"/>
               </w:rPr>
-              <w:t>200</w:t>
+              <w:t>2</w:t>
+            </w:r>
+            <w:r>
+              <w:rPr>
+                <w:sz w:val="20"/>
+              </w:rPr>
+              <w:t>00</w:t>
             </w:r>
           </w:p>
           <w:p>
@@ -1274,96 +1288,6 @@
               </w:rPr>
               <w:t>application/json</w:t>
             </w:r>
-          </w:p>
-          <w:p>
-            <w:pPr>
-              <w:rPr>
-                <w:sz w:val="20"/>
-              </w:rPr>
-            </w:pPr>
-            <w:r>
-              <w:rPr>
-                <w:color w:val="0070C0"/>
-                <w:sz w:val="20"/>
-              </w:rPr>
-              <w:lastRenderedPageBreak/>
-              <w:t>Response:</w:t>
-            </w:r>
-            <w:r>
-              <w:rPr>
-                <w:sz w:val="20"/>
-              </w:rPr>
-              <w:t xml:space="preserve"> </w:t>
-            </w:r>
-            <w:r>
-              <w:rPr>
-                <w:sz w:val="20"/>
-              </w:rPr>
-              <w:t>{"input":"</w:t>
-            </w:r>
-            <w:proofErr w:type="spellStart"/>
-            <w:r>
-              <w:rPr>
-                <w:sz w:val="20"/>
-              </w:rPr>
-              <w:t>pg</w:t>
-            </w:r>
-            <w:proofErr w:type="spellEnd"/>
-            <w:r>
-              <w:rPr>
-                <w:sz w:val="20"/>
-              </w:rPr>
-              <w:t>/m**3","status":"BAD_REQUEST","status_msg":"Invalid unit has been translated into an UCUM-compliant unit.","</w:t>
-            </w:r>
-            <w:proofErr w:type="spellStart"/>
-            <w:r>
-              <w:rPr>
-                <w:sz w:val="20"/>
-              </w:rPr>
-              <w:t>ucum</w:t>
-            </w:r>
-            <w:proofErr w:type="spellEnd"/>
-            <w:r>
-              <w:rPr>
-                <w:sz w:val="20"/>
-              </w:rPr>
-              <w:t>":"</w:t>
-            </w:r>
-            <w:proofErr w:type="spellStart"/>
-            <w:r>
-              <w:rPr>
-                <w:sz w:val="20"/>
-              </w:rPr>
-              <w:t>pg</w:t>
-            </w:r>
-            <w:proofErr w:type="spellEnd"/>
-            <w:r>
-              <w:rPr>
-                <w:sz w:val="20"/>
-              </w:rPr>
-              <w:t>/m3","fullname":"(picogram) / (meter ^ 3)","canonicalunit":"g.m-3","verbosecanonicalunit":"Mass &amp;</w:t>
-            </w:r>
-            <w:proofErr w:type="spellStart"/>
-            <w:r>
-              <w:rPr>
-                <w:sz w:val="20"/>
-              </w:rPr>
-              <w:t>middot</w:t>
-            </w:r>
-            <w:proofErr w:type="spellEnd"/>
-            <w:r>
-              <w:rPr>
-                <w:sz w:val="20"/>
-              </w:rPr>
-              <w:t>; Length&lt;sup&gt;-3&lt;/sup&gt;","dimension":"M.L-3","quantities":["Density"]}</w:t>
-            </w:r>
-          </w:p>
-          <w:p>
-            <w:pPr>
-              <w:rPr>
-                <w:sz w:val="20"/>
-              </w:rPr>
-            </w:pPr>
           </w:p>
           <w:p>
             <w:pPr>
@@ -1378,149 +1302,13 @@
             </w:pPr>
             <w:r>
               <w:rPr>
-                <w:sz w:val="20"/>
-              </w:rPr>
-              <w:t>V</w:t>
-            </w:r>
-            <w:r>
-              <w:rPr>
-                <w:sz w:val="20"/>
-              </w:rPr>
-              <w:t>alid unit</w:t>
-            </w:r>
-            <w:r>
-              <w:rPr>
-                <w:sz w:val="20"/>
-              </w:rPr>
-              <w:t xml:space="preserve"> expression in terms of UCUM, but its related </w:t>
-            </w:r>
-            <w:proofErr w:type="spellStart"/>
-            <w:r>
-              <w:rPr>
-                <w:sz w:val="20"/>
-              </w:rPr>
-              <w:t>canonicalunit</w:t>
-            </w:r>
-            <w:proofErr w:type="spellEnd"/>
-            <w:r>
-              <w:rPr>
-                <w:sz w:val="20"/>
-              </w:rPr>
-              <w:t xml:space="preserve"> cannot be determined. Thus, dimension and quantity are null.</w:t>
-            </w:r>
-          </w:p>
-          <w:p>
-            <w:pPr>
-              <w:rPr>
-                <w:sz w:val="20"/>
-              </w:rPr>
-            </w:pPr>
-            <w:r>
-              <w:rPr>
                 <w:color w:val="0070C0"/>
                 <w:sz w:val="20"/>
               </w:rPr>
-              <w:t xml:space="preserve">Request: </w:t>
-            </w:r>
-            <w:r>
-              <w:rPr>
-                <w:sz w:val="20"/>
-              </w:rPr>
-              <w:t>/</w:t>
-            </w:r>
-            <w:proofErr w:type="spellStart"/>
-            <w:r>
-              <w:rPr>
-                <w:sz w:val="20"/>
-              </w:rPr>
-              <w:t>pucum</w:t>
-            </w:r>
-            <w:proofErr w:type="spellEnd"/>
-            <w:r>
-              <w:rPr>
-                <w:sz w:val="20"/>
-              </w:rPr>
-              <w:t>/v1/</w:t>
-            </w:r>
-            <w:proofErr w:type="spellStart"/>
-            <w:r>
-              <w:rPr>
-                <w:sz w:val="20"/>
-              </w:rPr>
-              <w:t>api</w:t>
-            </w:r>
-            <w:proofErr w:type="spellEnd"/>
-            <w:r>
-              <w:rPr>
-                <w:sz w:val="20"/>
-              </w:rPr>
-              <w:t>/quantity/</w:t>
-            </w:r>
-            <w:r>
-              <w:rPr>
-                <w:sz w:val="20"/>
-              </w:rPr>
-              <w:t>ug/g</w:t>
-            </w:r>
-          </w:p>
-          <w:p>
-            <w:pPr>
-              <w:rPr>
-                <w:sz w:val="20"/>
-              </w:rPr>
-            </w:pPr>
-            <w:r>
-              <w:rPr>
-                <w:color w:val="0070C0"/>
-                <w:sz w:val="20"/>
-              </w:rPr>
-              <w:t xml:space="preserve">Status Code: </w:t>
-            </w:r>
-            <w:r>
-              <w:rPr>
-                <w:sz w:val="20"/>
-              </w:rPr>
-              <w:t>404</w:t>
-            </w:r>
-          </w:p>
-          <w:p>
-            <w:pPr>
-              <w:rPr>
-                <w:sz w:val="20"/>
-              </w:rPr>
-            </w:pPr>
-            <w:r>
-              <w:rPr>
-                <w:color w:val="0070C0"/>
-                <w:sz w:val="20"/>
-              </w:rPr>
-              <w:t xml:space="preserve">Content-Type: </w:t>
-            </w:r>
-            <w:r>
-              <w:rPr>
-                <w:sz w:val="20"/>
-              </w:rPr>
-              <w:t>application/json</w:t>
-            </w:r>
-          </w:p>
-          <w:p>
-            <w:pPr>
-              <w:rPr>
-                <w:sz w:val="20"/>
-              </w:rPr>
-            </w:pPr>
-            <w:proofErr w:type="gramStart"/>
-            <w:r>
-              <w:rPr>
-                <w:color w:val="0070C0"/>
-                <w:sz w:val="20"/>
-              </w:rPr>
-              <w:t>Response :</w:t>
-            </w:r>
-            <w:proofErr w:type="gramEnd"/>
-            <w:r>
-              <w:rPr>
-                <w:color w:val="0070C0"/>
+              <w:t>Response:</w:t>
+            </w:r>
+            <w:r>
+              <w:rPr>
                 <w:sz w:val="20"/>
               </w:rPr>
               <w:t xml:space="preserve"> </w:t>
@@ -1529,35 +1317,7 @@
               <w:rPr>
                 <w:sz w:val="20"/>
               </w:rPr>
-              <w:t>{"</w:t>
-            </w:r>
-            <w:proofErr w:type="spellStart"/>
-            <w:r>
-              <w:rPr>
-                <w:sz w:val="20"/>
-              </w:rPr>
-              <w:t>input":"ug</w:t>
-            </w:r>
-            <w:proofErr w:type="spellEnd"/>
-            <w:r>
-              <w:rPr>
-                <w:sz w:val="20"/>
-              </w:rPr>
-              <w:t>/</w:t>
-            </w:r>
-            <w:proofErr w:type="spellStart"/>
-            <w:r>
-              <w:rPr>
-                <w:sz w:val="20"/>
-              </w:rPr>
-              <w:t>g","status":"NOT_FOUND","status_msg":"The</w:t>
-            </w:r>
-            <w:proofErr w:type="spellEnd"/>
-            <w:r>
-              <w:rPr>
-                <w:sz w:val="20"/>
-              </w:rPr>
-              <w:t xml:space="preserve"> canonical form for the units are not found.","</w:t>
+              <w:t xml:space="preserve">{"input":"pg/m**3","status":"201_QUANTITY_FOUND","status_msg":"The </w:t>
             </w:r>
             <w:proofErr w:type="spellStart"/>
             <w:r>
@@ -1571,25 +1331,90 @@
               <w:rPr>
                 <w:sz w:val="20"/>
               </w:rPr>
-              <w:t>":"ug/g","</w:t>
-            </w:r>
-            <w:proofErr w:type="spellStart"/>
-            <w:r>
-              <w:rPr>
-                <w:sz w:val="20"/>
-              </w:rPr>
-              <w:t>fullname</w:t>
-            </w:r>
-            <w:proofErr w:type="spellEnd"/>
-            <w:r>
-              <w:rPr>
-                <w:sz w:val="20"/>
-              </w:rPr>
-              <w:t xml:space="preserve">":"(microgram) / (gram)","canonicalunit":null,"verbosecanonicalunit":null,"dimension":null,"quantities":null} </w:t>
-            </w:r>
-          </w:p>
-          <w:p>
-            <w:pPr>
+              <w:t xml:space="preserve"> and/or </w:t>
+            </w:r>
+            <w:proofErr w:type="spellStart"/>
+            <w:r>
+              <w:rPr>
+                <w:sz w:val="20"/>
+              </w:rPr>
+              <w:t>qudt</w:t>
+            </w:r>
+            <w:proofErr w:type="spellEnd"/>
+            <w:r>
+              <w:rPr>
+                <w:sz w:val="20"/>
+              </w:rPr>
+              <w:t xml:space="preserve"> quantity of the given units is found.","</w:t>
+            </w:r>
+            <w:proofErr w:type="spellStart"/>
+            <w:r>
+              <w:rPr>
+                <w:sz w:val="20"/>
+              </w:rPr>
+              <w:t>ucum</w:t>
+            </w:r>
+            <w:proofErr w:type="spellEnd"/>
+            <w:r>
+              <w:rPr>
+                <w:sz w:val="20"/>
+              </w:rPr>
+              <w:t>":"</w:t>
+            </w:r>
+            <w:proofErr w:type="spellStart"/>
+            <w:r>
+              <w:rPr>
+                <w:sz w:val="20"/>
+              </w:rPr>
+              <w:t>pg</w:t>
+            </w:r>
+            <w:proofErr w:type="spellEnd"/>
+            <w:r>
+              <w:rPr>
+                <w:sz w:val="20"/>
+              </w:rPr>
+              <w:t>/m3","fullname":"(</w:t>
+            </w:r>
+            <w:proofErr w:type="spellStart"/>
+            <w:r>
+              <w:rPr>
+                <w:sz w:val="20"/>
+              </w:rPr>
+              <w:t>picogram</w:t>
+            </w:r>
+            <w:proofErr w:type="spellEnd"/>
+            <w:r>
+              <w:rPr>
+                <w:sz w:val="20"/>
+              </w:rPr>
+              <w:t>) / (meter ^ 3)","canonicalunit":"g.m-</w:t>
+            </w:r>
+            <w:r>
+              <w:rPr>
+                <w:sz w:val="20"/>
+              </w:rPr>
+              <w:lastRenderedPageBreak/>
+              <w:t>3","dimension":"M.L-3","verbosecanonicalunit":"Mass &amp;</w:t>
+            </w:r>
+            <w:proofErr w:type="spellStart"/>
+            <w:r>
+              <w:rPr>
+                <w:sz w:val="20"/>
+              </w:rPr>
+              <w:t>middot</w:t>
+            </w:r>
+            <w:proofErr w:type="spellEnd"/>
+            <w:r>
+              <w:rPr>
+                <w:sz w:val="20"/>
+              </w:rPr>
+              <w:t xml:space="preserve">; Length&lt;sup&gt;3&lt;/sup&gt;","qudtQuantities":["Density"],"ucumQuantity":null} </w:t>
+            </w:r>
+          </w:p>
+          <w:p>
+            <w:pPr>
+              <w:pStyle w:val="ListParagraph"/>
+              <w:ind w:left="360"/>
               <w:rPr>
                 <w:sz w:val="20"/>
               </w:rPr>
@@ -1610,6 +1435,233 @@
               <w:rPr>
                 <w:sz w:val="20"/>
               </w:rPr>
+              <w:t xml:space="preserve">Valid unit expression in terms of UCUM, but its related </w:t>
+            </w:r>
+            <w:r>
+              <w:rPr>
+                <w:sz w:val="20"/>
+              </w:rPr>
+              <w:t>quantities</w:t>
+            </w:r>
+            <w:r>
+              <w:rPr>
+                <w:sz w:val="20"/>
+              </w:rPr>
+              <w:t xml:space="preserve"> cannot be determined. </w:t>
+            </w:r>
+            <w:r>
+              <w:rPr>
+                <w:sz w:val="20"/>
+              </w:rPr>
+              <w:t>Therefore, a partial response is returned.</w:t>
+            </w:r>
+          </w:p>
+          <w:p>
+            <w:pPr>
+              <w:rPr>
+                <w:sz w:val="20"/>
+              </w:rPr>
+            </w:pPr>
+            <w:r>
+              <w:rPr>
+                <w:color w:val="0070C0"/>
+                <w:sz w:val="20"/>
+              </w:rPr>
+              <w:t xml:space="preserve">Request: </w:t>
+            </w:r>
+            <w:r>
+              <w:rPr>
+                <w:sz w:val="20"/>
+              </w:rPr>
+              <w:t>/</w:t>
+            </w:r>
+            <w:proofErr w:type="spellStart"/>
+            <w:r>
+              <w:rPr>
+                <w:sz w:val="20"/>
+              </w:rPr>
+              <w:t>pucum</w:t>
+            </w:r>
+            <w:proofErr w:type="spellEnd"/>
+            <w:r>
+              <w:rPr>
+                <w:sz w:val="20"/>
+              </w:rPr>
+              <w:t>/v1/</w:t>
+            </w:r>
+            <w:proofErr w:type="spellStart"/>
+            <w:r>
+              <w:rPr>
+                <w:sz w:val="20"/>
+              </w:rPr>
+              <w:t>api</w:t>
+            </w:r>
+            <w:proofErr w:type="spellEnd"/>
+            <w:r>
+              <w:rPr>
+                <w:sz w:val="20"/>
+              </w:rPr>
+              <w:t>/quantity/</w:t>
+            </w:r>
+            <w:proofErr w:type="spellStart"/>
+            <w:r>
+              <w:rPr>
+                <w:sz w:val="20"/>
+              </w:rPr>
+              <w:t>ug</w:t>
+            </w:r>
+            <w:proofErr w:type="spellEnd"/>
+            <w:r>
+              <w:rPr>
+                <w:sz w:val="20"/>
+              </w:rPr>
+              <w:t>/g</w:t>
+            </w:r>
+          </w:p>
+          <w:p>
+            <w:pPr>
+              <w:rPr>
+                <w:sz w:val="20"/>
+              </w:rPr>
+            </w:pPr>
+            <w:r>
+              <w:rPr>
+                <w:color w:val="0070C0"/>
+                <w:sz w:val="20"/>
+              </w:rPr>
+              <w:t xml:space="preserve">Status Code: </w:t>
+            </w:r>
+            <w:r>
+              <w:rPr>
+                <w:sz w:val="20"/>
+              </w:rPr>
+              <w:t>200</w:t>
+            </w:r>
+          </w:p>
+          <w:p>
+            <w:pPr>
+              <w:rPr>
+                <w:sz w:val="20"/>
+              </w:rPr>
+            </w:pPr>
+            <w:r>
+              <w:rPr>
+                <w:color w:val="0070C0"/>
+                <w:sz w:val="20"/>
+              </w:rPr>
+              <w:t xml:space="preserve">Content-Type: </w:t>
+            </w:r>
+            <w:r>
+              <w:rPr>
+                <w:sz w:val="20"/>
+              </w:rPr>
+              <w:t>application/json</w:t>
+            </w:r>
+          </w:p>
+          <w:p>
+            <w:pPr>
+              <w:rPr>
+                <w:sz w:val="20"/>
+              </w:rPr>
+            </w:pPr>
+            <w:r>
+              <w:rPr>
+                <w:color w:val="0070C0"/>
+                <w:sz w:val="20"/>
+              </w:rPr>
+              <w:t xml:space="preserve">Response : </w:t>
+            </w:r>
+            <w:r>
+              <w:rPr>
+                <w:sz w:val="20"/>
+              </w:rPr>
+              <w:t>{"input":"ug/g","status":"206_QUANTITY_NOT_FOUND","status_msg":"</w:t>
+            </w:r>
+            <w:r>
+              <w:rPr>
+                <w:sz w:val="20"/>
+              </w:rPr>
+              <w:t>The dimension of the given units is missing, therefo</w:t>
+            </w:r>
+            <w:r>
+              <w:rPr>
+                <w:sz w:val="20"/>
+              </w:rPr>
+              <w:t>re its quantities are not found</w:t>
+            </w:r>
+            <w:bookmarkStart w:id="0" w:name="_GoBack"/>
+            <w:bookmarkEnd w:id="0"/>
+            <w:r>
+              <w:rPr>
+                <w:sz w:val="20"/>
+              </w:rPr>
+              <w:t>.","</w:t>
+            </w:r>
+            <w:proofErr w:type="spellStart"/>
+            <w:r>
+              <w:rPr>
+                <w:sz w:val="20"/>
+              </w:rPr>
+              <w:t>ucum</w:t>
+            </w:r>
+            <w:proofErr w:type="spellEnd"/>
+            <w:r>
+              <w:rPr>
+                <w:sz w:val="20"/>
+              </w:rPr>
+              <w:t>":"</w:t>
+            </w:r>
+            <w:proofErr w:type="spellStart"/>
+            <w:r>
+              <w:rPr>
+                <w:sz w:val="20"/>
+              </w:rPr>
+              <w:t>ug</w:t>
+            </w:r>
+            <w:proofErr w:type="spellEnd"/>
+            <w:r>
+              <w:rPr>
+                <w:sz w:val="20"/>
+              </w:rPr>
+              <w:t>/g","</w:t>
+            </w:r>
+            <w:proofErr w:type="spellStart"/>
+            <w:r>
+              <w:rPr>
+                <w:sz w:val="20"/>
+              </w:rPr>
+              <w:t>fullname</w:t>
+            </w:r>
+            <w:proofErr w:type="spellEnd"/>
+            <w:r>
+              <w:rPr>
+                <w:sz w:val="20"/>
+              </w:rPr>
+              <w:t>":"(microgram) / (gram)","canonicalunit":null,"dimension":null,"ucumQuantity":null,"qudtQuantities":null,"verbosecanonicalunit":null}</w:t>
+            </w:r>
+          </w:p>
+          <w:p>
+            <w:pPr>
+              <w:rPr>
+                <w:sz w:val="20"/>
+              </w:rPr>
+            </w:pPr>
+          </w:p>
+          <w:p>
+            <w:pPr>
+              <w:pStyle w:val="ListParagraph"/>
+              <w:numPr>
+                <w:ilvl w:val="0"/>
+                <w:numId w:val="1"/>
+              </w:numPr>
+              <w:rPr>
+                <w:sz w:val="20"/>
+              </w:rPr>
+            </w:pPr>
+            <w:r>
+              <w:rPr>
+                <w:sz w:val="20"/>
+              </w:rPr>
               <w:t>Invalid units</w:t>
             </w:r>
           </w:p>
@@ -1757,21 +1809,7 @@
               <w:rPr>
                 <w:sz w:val="20"/>
               </w:rPr>
-              <w:t>]","</w:t>
-            </w:r>
-            <w:proofErr w:type="spellStart"/>
-            <w:r>
-              <w:rPr>
-                <w:sz w:val="20"/>
-              </w:rPr>
-              <w:t>status":"NOT_FOUND","status_msg":"Error</w:t>
-            </w:r>
-            <w:proofErr w:type="spellEnd"/>
-            <w:r>
-              <w:rPr>
-                <w:sz w:val="20"/>
-              </w:rPr>
-              <w:t xml:space="preserve"> processing unit '[</w:t>
+              <w:t>]","status":"404_INVALID","status_msg":"Error processing unit '[</w:t>
             </w:r>
             <w:proofErr w:type="spellStart"/>
             <w:r>
@@ -1799,29 +1837,8 @@
               <w:rPr>
                 <w:sz w:val="20"/>
               </w:rPr>
-              <w:t>]' is unknown' at position</w:t>
-            </w:r>
-            <w:r>
-              <w:rPr>
-                <w:sz w:val="20"/>
-              </w:rPr>
-              <w:t xml:space="preserve"> </w:t>
-            </w:r>
-            <w:r>
-              <w:rPr>
-                <w:sz w:val="20"/>
-              </w:rPr>
-              <w:t>0","ucum":null,"fullname":null,"canonicalunit":null,"verbosecanonicalunit":null,"dimension":null,"quantities":null}</w:t>
-            </w:r>
-          </w:p>
-          <w:p>
-            <w:pPr>
-              <w:pStyle w:val="ListParagraph"/>
-              <w:ind w:left="0"/>
-              <w:rPr>
-                <w:sz w:val="20"/>
-              </w:rPr>
-            </w:pPr>
+              <w:t xml:space="preserve">]' is unknown' at position 0","ucum":null,"fullname":null,"canonicalunit":null,"dimension":null,"qudtQuantities":null,"ucumQuantity":null,"verbosecanonicalunit":null} </w:t>
+            </w:r>
           </w:p>
           <w:p>
             <w:pPr>
@@ -2113,7 +2130,7 @@
 </file>
 
 <file path=word/numbering.xml><?xml version="1.0" encoding="utf-8"?>
-<w:numbering xmlns:wpc="http://schemas.microsoft.com/office/word/2010/wordprocessingCanvas" xmlns:cx="http://schemas.microsoft.com/office/drawing/2014/chartex" xmlns:cx1="http://schemas.microsoft.com/office/drawing/2015/9/8/chartex" xmlns:cx2="http://schemas.microsoft.com/office/drawing/2015/10/21/chartex" xmlns:cx3="http://schemas.microsoft.com/office/drawing/2016/5/9/chartex" xmlns:cx4="http://schemas.microsoft.com/office/drawing/2016/5/10/chartex" xmlns:cx5="http://schemas.microsoft.com/office/drawing/2016/5/11/chartex" xmlns:cx6="http://schemas.microsoft.com/office/drawing/2016/5/12/chartex" xmlns:cx7="http://schemas.microsoft.com/office/drawing/2016/5/13/chartex" xmlns:cx8="http://schemas.microsoft.com/office/drawing/2016/5/14/chartex" xmlns:mc="http://schemas.openxmlformats.org/markup-compatibility/2006" xmlns:aink="http://schemas.microsoft.com/office/drawing/2016/ink" xmlns:am3d="http://schemas.microsoft.com/office/drawing/2017/model3d" xmlns:o="urn:schemas-microsoft-com:office:office" xmlns:r="http://schemas.openxmlformats.org/officeDocument/2006/relationships" xmlns:m="http://schemas.openxmlformats.org/officeDocument/2006/math" xmlns:v="urn:schemas-microsoft-com:vml" xmlns:wp14="http://schemas.microsoft.com/office/word/2010/wordprocessingDrawing" xmlns:wp="http://schemas.openxmlformats.org/drawingml/2006/wordprocessingDrawing" xmlns:w10="urn:schemas-microsoft-com:office:word" xmlns:w="http://schemas.openxmlformats.org/wordprocessingml/2006/main" xmlns:w14="http://schemas.microsoft.com/office/word/2010/wordml" xmlns:w15="http://schemas.microsoft.com/office/word/2012/wordml" xmlns:w16cid="http://schemas.microsoft.com/office/word/2016/wordml/cid" xmlns:w16se="http://schemas.microsoft.com/office/word/2015/wordml/symex" xmlns:wpg="http://schemas.microsoft.com/office/word/2010/wordprocessingGroup" xmlns:wpi="http://schemas.microsoft.com/office/word/2010/wordprocessingInk" xmlns:wne="http://schemas.microsoft.com/office/word/2006/wordml" xmlns:wps="http://schemas.microsoft.com/office/word/2010/wordprocessingShape" mc:Ignorable="w14 w15 w16se w16cid wp14">
+<w:numbering xmlns:wpc="http://schemas.microsoft.com/office/word/2010/wordprocessingCanvas" xmlns:cx="http://schemas.microsoft.com/office/drawing/2014/chartex" xmlns:mc="http://schemas.openxmlformats.org/markup-compatibility/2006" xmlns:o="urn:schemas-microsoft-com:office:office" xmlns:r="http://schemas.openxmlformats.org/officeDocument/2006/relationships" xmlns:m="http://schemas.openxmlformats.org/officeDocument/2006/math" xmlns:v="urn:schemas-microsoft-com:vml" xmlns:wp14="http://schemas.microsoft.com/office/word/2010/wordprocessingDrawing" xmlns:wp="http://schemas.openxmlformats.org/drawingml/2006/wordprocessingDrawing" xmlns:w10="urn:schemas-microsoft-com:office:word" xmlns:w="http://schemas.openxmlformats.org/wordprocessingml/2006/main" xmlns:w14="http://schemas.microsoft.com/office/word/2010/wordml" xmlns:w15="http://schemas.microsoft.com/office/word/2012/wordml" xmlns:w16se="http://schemas.microsoft.com/office/word/2015/wordml/symex" xmlns:wpg="http://schemas.microsoft.com/office/word/2010/wordprocessingGroup" xmlns:wpi="http://schemas.microsoft.com/office/word/2010/wordprocessingInk" xmlns:wne="http://schemas.microsoft.com/office/word/2006/wordml" xmlns:wps="http://schemas.microsoft.com/office/word/2010/wordprocessingShape" mc:Ignorable="w14 w15 w16se wp14">
   <w:abstractNum w:abstractNumId="0" w15:restartNumberingAfterBreak="0">
     <w:nsid w:val="557D6BFF"/>
     <w:multiLevelType w:val="hybridMultilevel"/>
@@ -2234,7 +2251,7 @@
 </file>
 
 <file path=word/styles.xml><?xml version="1.0" encoding="utf-8"?>
-<w:styles xmlns:mc="http://schemas.openxmlformats.org/markup-compatibility/2006" xmlns:r="http://schemas.openxmlformats.org/officeDocument/2006/relationships" xmlns:w="http://schemas.openxmlformats.org/wordprocessingml/2006/main" xmlns:w14="http://schemas.microsoft.com/office/word/2010/wordml" xmlns:w15="http://schemas.microsoft.com/office/word/2012/wordml" xmlns:w16cid="http://schemas.microsoft.com/office/word/2016/wordml/cid" xmlns:w16se="http://schemas.microsoft.com/office/word/2015/wordml/symex" mc:Ignorable="w14 w15 w16se w16cid">
+<w:styles xmlns:mc="http://schemas.openxmlformats.org/markup-compatibility/2006" xmlns:r="http://schemas.openxmlformats.org/officeDocument/2006/relationships" xmlns:w="http://schemas.openxmlformats.org/wordprocessingml/2006/main" xmlns:w14="http://schemas.microsoft.com/office/word/2010/wordml" xmlns:w15="http://schemas.microsoft.com/office/word/2012/wordml" xmlns:w16se="http://schemas.microsoft.com/office/word/2015/wordml/symex" mc:Ignorable="w14 w15 w16se">
   <w:docDefaults>
     <w:rPrDefault>
       <w:rPr>
@@ -2250,7 +2267,7 @@
       </w:pPr>
     </w:pPrDefault>
   </w:docDefaults>
-  <w:latentStyles w:defLockedState="0" w:defUIPriority="99" w:defSemiHidden="0" w:defUnhideWhenUsed="0" w:defQFormat="0" w:count="375">
+  <w:latentStyles w:defLockedState="0" w:defUIPriority="99" w:defSemiHidden="0" w:defUnhideWhenUsed="0" w:defQFormat="0" w:count="371">
     <w:lsdException w:name="Normal" w:uiPriority="0" w:qFormat="1"/>
     <w:lsdException w:name="heading 1" w:uiPriority="9" w:qFormat="1"/>
     <w:lsdException w:name="heading 2" w:semiHidden="1" w:uiPriority="9" w:unhideWhenUsed="1" w:qFormat="1"/>
@@ -2622,10 +2639,6 @@
     <w:lsdException w:name="List Table 5 Dark Accent 6" w:uiPriority="50"/>
     <w:lsdException w:name="List Table 6 Colorful Accent 6" w:uiPriority="51"/>
     <w:lsdException w:name="List Table 7 Colorful Accent 6" w:uiPriority="52"/>
-    <w:lsdException w:name="Mention" w:semiHidden="1" w:unhideWhenUsed="1"/>
-    <w:lsdException w:name="Smart Hyperlink" w:semiHidden="1" w:unhideWhenUsed="1"/>
-    <w:lsdException w:name="Hashtag" w:semiHidden="1" w:unhideWhenUsed="1"/>
-    <w:lsdException w:name="Unresolved Mention" w:semiHidden="1" w:unhideWhenUsed="1"/>
   </w:latentStyles>
   <w:style w:type="paragraph" w:default="1" w:styleId="Normal">
     <w:name w:val="Normal"/>

</xml_diff>

<commit_message>
Updated API Doc, error messages
</commit_message>
<xml_diff>
--- a/src/main/docs/Pangaea_Ucum_Service.docx
+++ b/src/main/docs/Pangaea_Ucum_Service.docx
@@ -493,7 +493,13 @@
               <w:rPr>
                 <w:sz w:val="20"/>
               </w:rPr>
-              <w:t>200</w:t>
+              <w:t>2</w:t>
+            </w:r>
+            <w:r>
+              <w:rPr>
+                <w:sz w:val="20"/>
+              </w:rPr>
+              <w:t>00</w:t>
             </w:r>
           </w:p>
           <w:p>
@@ -1034,7 +1040,19 @@
               <w:rPr>
                 <w:sz w:val="20"/>
               </w:rPr>
-              <w:t xml:space="preserve">/m3","status":"201_QUANTITY_FOUND","status_msg":"The </w:t>
+              <w:t>/m3","status":"201_QUANTITY_FOUND","status_msg":"</w:t>
+            </w:r>
+            <w:r>
+              <w:rPr>
+                <w:sz w:val="20"/>
+              </w:rPr>
+              <w:t>The quantities (UCUM and/or QUDT) are available.</w:t>
+            </w:r>
+            <w:r>
+              <w:rPr>
+                <w:sz w:val="20"/>
+              </w:rPr>
+              <w:t>","</w:t>
             </w:r>
             <w:proofErr w:type="spellStart"/>
             <w:r>
@@ -1048,34 +1066,6 @@
               <w:rPr>
                 <w:sz w:val="20"/>
               </w:rPr>
-              <w:t xml:space="preserve"> and/or </w:t>
-            </w:r>
-            <w:proofErr w:type="spellStart"/>
-            <w:r>
-              <w:rPr>
-                <w:sz w:val="20"/>
-              </w:rPr>
-              <w:t>qudt</w:t>
-            </w:r>
-            <w:proofErr w:type="spellEnd"/>
-            <w:r>
-              <w:rPr>
-                <w:sz w:val="20"/>
-              </w:rPr>
-              <w:t xml:space="preserve"> quantity of the given units is found.","</w:t>
-            </w:r>
-            <w:proofErr w:type="spellStart"/>
-            <w:r>
-              <w:rPr>
-                <w:sz w:val="20"/>
-              </w:rPr>
-              <w:t>ucum</w:t>
-            </w:r>
-            <w:proofErr w:type="spellEnd"/>
-            <w:r>
-              <w:rPr>
-                <w:sz w:val="20"/>
-              </w:rPr>
               <w:t>":"</w:t>
             </w:r>
             <w:proofErr w:type="spellStart"/>
@@ -1104,7 +1094,21 @@
               <w:rPr>
                 <w:sz w:val="20"/>
               </w:rPr>
-              <w:t>) / (meter ^ 3)","canonicalunit":"g.m-3","dimension":"M.L-3","verbosecanonicalunit":"Mass &amp;</w:t>
+              <w:t>) / (meter ^ 3)","canonicalunit":"g.m-3","dimension":"</w:t>
+            </w:r>
+            <w:proofErr w:type="gramStart"/>
+            <w:r>
+              <w:rPr>
+                <w:sz w:val="20"/>
+              </w:rPr>
+              <w:t>M.L</w:t>
+            </w:r>
+            <w:proofErr w:type="gramEnd"/>
+            <w:r>
+              <w:rPr>
+                <w:sz w:val="20"/>
+              </w:rPr>
+              <w:t>-3","ucumQuantity":null,"qudtQuantities":["Density"],"verbosecanonicalunit":"Mass &amp;</w:t>
             </w:r>
             <w:proofErr w:type="spellStart"/>
             <w:r>
@@ -1118,7 +1122,7 @@
               <w:rPr>
                 <w:sz w:val="20"/>
               </w:rPr>
-              <w:t xml:space="preserve">; Length&lt;sup&gt;-3&lt;/sup&gt;","qudtQuantities":["Density"],"ucumQuantity":null} </w:t>
+              <w:t>; Length&lt;sup&gt;-3&lt;/sup&gt;"}</w:t>
             </w:r>
           </w:p>
           <w:p>
@@ -1291,6 +1295,121 @@
           </w:p>
           <w:p>
             <w:pPr>
+              <w:rPr>
+                <w:sz w:val="20"/>
+              </w:rPr>
+            </w:pPr>
+            <w:r>
+              <w:rPr>
+                <w:color w:val="0070C0"/>
+                <w:sz w:val="20"/>
+              </w:rPr>
+              <w:lastRenderedPageBreak/>
+              <w:t>Response</w:t>
+            </w:r>
+            <w:r>
+              <w:t xml:space="preserve"> </w:t>
+            </w:r>
+            <w:r>
+              <w:rPr>
+                <w:sz w:val="20"/>
+              </w:rPr>
+              <w:t>{"input":"pg/m**3","status":"20</w:t>
+            </w:r>
+            <w:r>
+              <w:rPr>
+                <w:sz w:val="20"/>
+              </w:rPr>
+              <w:t>1_QUANTITY_FOUND","status_msg":”</w:t>
+            </w:r>
+            <w:r>
+              <w:rPr>
+                <w:sz w:val="20"/>
+              </w:rPr>
+              <w:t xml:space="preserve">The quantities (UCUM &amp; QUDT) are </w:t>
+            </w:r>
+            <w:bookmarkStart w:id="0" w:name="_GoBack"/>
+            <w:bookmarkEnd w:id="0"/>
+            <w:r>
+              <w:rPr>
+                <w:sz w:val="20"/>
+              </w:rPr>
+              <w:t>available.</w:t>
+            </w:r>
+            <w:r>
+              <w:rPr>
+                <w:sz w:val="20"/>
+              </w:rPr>
+              <w:t>","</w:t>
+            </w:r>
+            <w:proofErr w:type="spellStart"/>
+            <w:r>
+              <w:rPr>
+                <w:sz w:val="20"/>
+              </w:rPr>
+              <w:t>ucum</w:t>
+            </w:r>
+            <w:proofErr w:type="spellEnd"/>
+            <w:r>
+              <w:rPr>
+                <w:sz w:val="20"/>
+              </w:rPr>
+              <w:t>":"</w:t>
+            </w:r>
+            <w:proofErr w:type="spellStart"/>
+            <w:r>
+              <w:rPr>
+                <w:sz w:val="20"/>
+              </w:rPr>
+              <w:t>pg</w:t>
+            </w:r>
+            <w:proofErr w:type="spellEnd"/>
+            <w:r>
+              <w:rPr>
+                <w:sz w:val="20"/>
+              </w:rPr>
+              <w:t>/m3","fullname":"(</w:t>
+            </w:r>
+            <w:proofErr w:type="spellStart"/>
+            <w:r>
+              <w:rPr>
+                <w:sz w:val="20"/>
+              </w:rPr>
+              <w:t>picogram</w:t>
+            </w:r>
+            <w:proofErr w:type="spellEnd"/>
+            <w:r>
+              <w:rPr>
+                <w:sz w:val="20"/>
+              </w:rPr>
+              <w:t>) / (meter ^ 3)","canonicalunit":"g.m-3","dimension":"M.L-3","ucumQuantity":null,"qudtQuantities":["Density"],"verbosecanonicalunit":"Mass &amp;</w:t>
+            </w:r>
+            <w:proofErr w:type="spellStart"/>
+            <w:r>
+              <w:rPr>
+                <w:sz w:val="20"/>
+              </w:rPr>
+              <w:t>middot</w:t>
+            </w:r>
+            <w:proofErr w:type="spellEnd"/>
+            <w:r>
+              <w:rPr>
+                <w:sz w:val="20"/>
+              </w:rPr>
+              <w:t>; Length&lt;sup&gt;-3&lt;/sup&gt;"}</w:t>
+            </w:r>
+          </w:p>
+          <w:p>
+            <w:pPr>
+              <w:pStyle w:val="ListParagraph"/>
+              <w:ind w:left="360"/>
+              <w:rPr>
+                <w:sz w:val="20"/>
+              </w:rPr>
+            </w:pPr>
+          </w:p>
+          <w:p>
+            <w:pPr>
               <w:pStyle w:val="ListParagraph"/>
               <w:numPr>
                 <w:ilvl w:val="0"/>
@@ -1302,13 +1421,149 @@
             </w:pPr>
             <w:r>
               <w:rPr>
-                <w:color w:val="0070C0"/>
-                <w:sz w:val="20"/>
-              </w:rPr>
-              <w:t>Response:</w:t>
-            </w:r>
-            <w:r>
-              <w:rPr>
+                <w:sz w:val="20"/>
+              </w:rPr>
+              <w:t xml:space="preserve">Valid unit expression in terms of UCUM, but its related </w:t>
+            </w:r>
+            <w:r>
+              <w:rPr>
+                <w:sz w:val="20"/>
+              </w:rPr>
+              <w:t>quantities</w:t>
+            </w:r>
+            <w:r>
+              <w:rPr>
+                <w:sz w:val="20"/>
+              </w:rPr>
+              <w:t xml:space="preserve"> cannot be determined. </w:t>
+            </w:r>
+            <w:r>
+              <w:rPr>
+                <w:sz w:val="20"/>
+              </w:rPr>
+              <w:t>Therefore, a partial response is returned.</w:t>
+            </w:r>
+          </w:p>
+          <w:p>
+            <w:pPr>
+              <w:rPr>
+                <w:sz w:val="20"/>
+              </w:rPr>
+            </w:pPr>
+            <w:r>
+              <w:rPr>
+                <w:color w:val="0070C0"/>
+                <w:sz w:val="20"/>
+              </w:rPr>
+              <w:t xml:space="preserve">Request: </w:t>
+            </w:r>
+            <w:r>
+              <w:rPr>
+                <w:sz w:val="20"/>
+              </w:rPr>
+              <w:t>/</w:t>
+            </w:r>
+            <w:proofErr w:type="spellStart"/>
+            <w:r>
+              <w:rPr>
+                <w:sz w:val="20"/>
+              </w:rPr>
+              <w:t>pucum</w:t>
+            </w:r>
+            <w:proofErr w:type="spellEnd"/>
+            <w:r>
+              <w:rPr>
+                <w:sz w:val="20"/>
+              </w:rPr>
+              <w:t>/v1/</w:t>
+            </w:r>
+            <w:proofErr w:type="spellStart"/>
+            <w:r>
+              <w:rPr>
+                <w:sz w:val="20"/>
+              </w:rPr>
+              <w:t>api</w:t>
+            </w:r>
+            <w:proofErr w:type="spellEnd"/>
+            <w:r>
+              <w:rPr>
+                <w:sz w:val="20"/>
+              </w:rPr>
+              <w:t>/quantity/</w:t>
+            </w:r>
+            <w:proofErr w:type="spellStart"/>
+            <w:r>
+              <w:rPr>
+                <w:sz w:val="20"/>
+              </w:rPr>
+              <w:t>ug</w:t>
+            </w:r>
+            <w:proofErr w:type="spellEnd"/>
+            <w:r>
+              <w:rPr>
+                <w:sz w:val="20"/>
+              </w:rPr>
+              <w:t>/g</w:t>
+            </w:r>
+          </w:p>
+          <w:p>
+            <w:pPr>
+              <w:rPr>
+                <w:sz w:val="20"/>
+              </w:rPr>
+            </w:pPr>
+            <w:r>
+              <w:rPr>
+                <w:color w:val="0070C0"/>
+                <w:sz w:val="20"/>
+              </w:rPr>
+              <w:t xml:space="preserve">Status Code: </w:t>
+            </w:r>
+            <w:r>
+              <w:rPr>
+                <w:sz w:val="20"/>
+              </w:rPr>
+              <w:t>200</w:t>
+            </w:r>
+          </w:p>
+          <w:p>
+            <w:pPr>
+              <w:rPr>
+                <w:sz w:val="20"/>
+              </w:rPr>
+            </w:pPr>
+            <w:r>
+              <w:rPr>
+                <w:color w:val="0070C0"/>
+                <w:sz w:val="20"/>
+              </w:rPr>
+              <w:t xml:space="preserve">Content-Type: </w:t>
+            </w:r>
+            <w:r>
+              <w:rPr>
+                <w:sz w:val="20"/>
+              </w:rPr>
+              <w:t>application/json</w:t>
+            </w:r>
+          </w:p>
+          <w:p>
+            <w:pPr>
+              <w:rPr>
+                <w:sz w:val="20"/>
+              </w:rPr>
+            </w:pPr>
+            <w:proofErr w:type="gramStart"/>
+            <w:r>
+              <w:rPr>
+                <w:color w:val="0070C0"/>
+                <w:sz w:val="20"/>
+              </w:rPr>
+              <w:t>Response :</w:t>
+            </w:r>
+            <w:proofErr w:type="gramEnd"/>
+            <w:r>
+              <w:rPr>
+                <w:color w:val="0070C0"/>
                 <w:sz w:val="20"/>
               </w:rPr>
               <w:t xml:space="preserve"> </w:t>
@@ -1317,7 +1572,19 @@
               <w:rPr>
                 <w:sz w:val="20"/>
               </w:rPr>
-              <w:t xml:space="preserve">{"input":"pg/m**3","status":"201_QUANTITY_FOUND","status_msg":"The </w:t>
+              <w:t>{"input":"ug/g","status":"206_QUANTITY_NOT_FOUND","status_msg":"</w:t>
+            </w:r>
+            <w:r>
+              <w:rPr>
+                <w:sz w:val="20"/>
+              </w:rPr>
+              <w:t>The quantities (UCUM &amp; QUDT) are not available.</w:t>
+            </w:r>
+            <w:r>
+              <w:rPr>
+                <w:sz w:val="20"/>
+              </w:rPr>
+              <w:t>","</w:t>
             </w:r>
             <w:proofErr w:type="spellStart"/>
             <w:r>
@@ -1331,34 +1598,6 @@
               <w:rPr>
                 <w:sz w:val="20"/>
               </w:rPr>
-              <w:t xml:space="preserve"> and/or </w:t>
-            </w:r>
-            <w:proofErr w:type="spellStart"/>
-            <w:r>
-              <w:rPr>
-                <w:sz w:val="20"/>
-              </w:rPr>
-              <w:t>qudt</w:t>
-            </w:r>
-            <w:proofErr w:type="spellEnd"/>
-            <w:r>
-              <w:rPr>
-                <w:sz w:val="20"/>
-              </w:rPr>
-              <w:t xml:space="preserve"> quantity of the given units is found.","</w:t>
-            </w:r>
-            <w:proofErr w:type="spellStart"/>
-            <w:r>
-              <w:rPr>
-                <w:sz w:val="20"/>
-              </w:rPr>
-              <w:t>ucum</w:t>
-            </w:r>
-            <w:proofErr w:type="spellEnd"/>
-            <w:r>
-              <w:rPr>
-                <w:sz w:val="20"/>
-              </w:rPr>
               <w:t>":"</w:t>
             </w:r>
             <w:proofErr w:type="spellStart"/>
@@ -1366,55 +1605,32 @@
               <w:rPr>
                 <w:sz w:val="20"/>
               </w:rPr>
-              <w:t>pg</w:t>
-            </w:r>
-            <w:proofErr w:type="spellEnd"/>
-            <w:r>
-              <w:rPr>
-                <w:sz w:val="20"/>
-              </w:rPr>
-              <w:t>/m3","fullname":"(</w:t>
-            </w:r>
-            <w:proofErr w:type="spellStart"/>
-            <w:r>
-              <w:rPr>
-                <w:sz w:val="20"/>
-              </w:rPr>
-              <w:t>picogram</w:t>
-            </w:r>
-            <w:proofErr w:type="spellEnd"/>
-            <w:r>
-              <w:rPr>
-                <w:sz w:val="20"/>
-              </w:rPr>
-              <w:t>) / (meter ^ 3)","canonicalunit":"g.m-</w:t>
-            </w:r>
-            <w:r>
-              <w:rPr>
-                <w:sz w:val="20"/>
-              </w:rPr>
-              <w:lastRenderedPageBreak/>
-              <w:t>3","dimension":"M.L-3","verbosecanonicalunit":"Mass &amp;</w:t>
-            </w:r>
-            <w:proofErr w:type="spellStart"/>
-            <w:r>
-              <w:rPr>
-                <w:sz w:val="20"/>
-              </w:rPr>
-              <w:t>middot</w:t>
-            </w:r>
-            <w:proofErr w:type="spellEnd"/>
-            <w:r>
-              <w:rPr>
-                <w:sz w:val="20"/>
-              </w:rPr>
-              <w:t xml:space="preserve">; Length&lt;sup&gt;3&lt;/sup&gt;","qudtQuantities":["Density"],"ucumQuantity":null} </w:t>
-            </w:r>
-          </w:p>
-          <w:p>
-            <w:pPr>
-              <w:pStyle w:val="ListParagraph"/>
-              <w:ind w:left="360"/>
+              <w:t>ug</w:t>
+            </w:r>
+            <w:proofErr w:type="spellEnd"/>
+            <w:r>
+              <w:rPr>
+                <w:sz w:val="20"/>
+              </w:rPr>
+              <w:t>/g","</w:t>
+            </w:r>
+            <w:proofErr w:type="spellStart"/>
+            <w:r>
+              <w:rPr>
+                <w:sz w:val="20"/>
+              </w:rPr>
+              <w:t>fullname</w:t>
+            </w:r>
+            <w:proofErr w:type="spellEnd"/>
+            <w:r>
+              <w:rPr>
+                <w:sz w:val="20"/>
+              </w:rPr>
+              <w:t>":"(microgram) / (gram)","canonicalunit":null,"dimension":null,"ucumQuantity":null,"qudtQuantities":null,"verbosecanonicalunit":null}</w:t>
+            </w:r>
+          </w:p>
+          <w:p>
+            <w:pPr>
               <w:rPr>
                 <w:sz w:val="20"/>
               </w:rPr>
@@ -1435,233 +1651,6 @@
               <w:rPr>
                 <w:sz w:val="20"/>
               </w:rPr>
-              <w:t xml:space="preserve">Valid unit expression in terms of UCUM, but its related </w:t>
-            </w:r>
-            <w:r>
-              <w:rPr>
-                <w:sz w:val="20"/>
-              </w:rPr>
-              <w:t>quantities</w:t>
-            </w:r>
-            <w:r>
-              <w:rPr>
-                <w:sz w:val="20"/>
-              </w:rPr>
-              <w:t xml:space="preserve"> cannot be determined. </w:t>
-            </w:r>
-            <w:r>
-              <w:rPr>
-                <w:sz w:val="20"/>
-              </w:rPr>
-              <w:t>Therefore, a partial response is returned.</w:t>
-            </w:r>
-          </w:p>
-          <w:p>
-            <w:pPr>
-              <w:rPr>
-                <w:sz w:val="20"/>
-              </w:rPr>
-            </w:pPr>
-            <w:r>
-              <w:rPr>
-                <w:color w:val="0070C0"/>
-                <w:sz w:val="20"/>
-              </w:rPr>
-              <w:t xml:space="preserve">Request: </w:t>
-            </w:r>
-            <w:r>
-              <w:rPr>
-                <w:sz w:val="20"/>
-              </w:rPr>
-              <w:t>/</w:t>
-            </w:r>
-            <w:proofErr w:type="spellStart"/>
-            <w:r>
-              <w:rPr>
-                <w:sz w:val="20"/>
-              </w:rPr>
-              <w:t>pucum</w:t>
-            </w:r>
-            <w:proofErr w:type="spellEnd"/>
-            <w:r>
-              <w:rPr>
-                <w:sz w:val="20"/>
-              </w:rPr>
-              <w:t>/v1/</w:t>
-            </w:r>
-            <w:proofErr w:type="spellStart"/>
-            <w:r>
-              <w:rPr>
-                <w:sz w:val="20"/>
-              </w:rPr>
-              <w:t>api</w:t>
-            </w:r>
-            <w:proofErr w:type="spellEnd"/>
-            <w:r>
-              <w:rPr>
-                <w:sz w:val="20"/>
-              </w:rPr>
-              <w:t>/quantity/</w:t>
-            </w:r>
-            <w:proofErr w:type="spellStart"/>
-            <w:r>
-              <w:rPr>
-                <w:sz w:val="20"/>
-              </w:rPr>
-              <w:t>ug</w:t>
-            </w:r>
-            <w:proofErr w:type="spellEnd"/>
-            <w:r>
-              <w:rPr>
-                <w:sz w:val="20"/>
-              </w:rPr>
-              <w:t>/g</w:t>
-            </w:r>
-          </w:p>
-          <w:p>
-            <w:pPr>
-              <w:rPr>
-                <w:sz w:val="20"/>
-              </w:rPr>
-            </w:pPr>
-            <w:r>
-              <w:rPr>
-                <w:color w:val="0070C0"/>
-                <w:sz w:val="20"/>
-              </w:rPr>
-              <w:t xml:space="preserve">Status Code: </w:t>
-            </w:r>
-            <w:r>
-              <w:rPr>
-                <w:sz w:val="20"/>
-              </w:rPr>
-              <w:t>200</w:t>
-            </w:r>
-          </w:p>
-          <w:p>
-            <w:pPr>
-              <w:rPr>
-                <w:sz w:val="20"/>
-              </w:rPr>
-            </w:pPr>
-            <w:r>
-              <w:rPr>
-                <w:color w:val="0070C0"/>
-                <w:sz w:val="20"/>
-              </w:rPr>
-              <w:t xml:space="preserve">Content-Type: </w:t>
-            </w:r>
-            <w:r>
-              <w:rPr>
-                <w:sz w:val="20"/>
-              </w:rPr>
-              <w:t>application/json</w:t>
-            </w:r>
-          </w:p>
-          <w:p>
-            <w:pPr>
-              <w:rPr>
-                <w:sz w:val="20"/>
-              </w:rPr>
-            </w:pPr>
-            <w:r>
-              <w:rPr>
-                <w:color w:val="0070C0"/>
-                <w:sz w:val="20"/>
-              </w:rPr>
-              <w:t xml:space="preserve">Response : </w:t>
-            </w:r>
-            <w:r>
-              <w:rPr>
-                <w:sz w:val="20"/>
-              </w:rPr>
-              <w:t>{"input":"ug/g","status":"206_QUANTITY_NOT_FOUND","status_msg":"</w:t>
-            </w:r>
-            <w:r>
-              <w:rPr>
-                <w:sz w:val="20"/>
-              </w:rPr>
-              <w:t>The dimension of the given units is missing, therefo</w:t>
-            </w:r>
-            <w:r>
-              <w:rPr>
-                <w:sz w:val="20"/>
-              </w:rPr>
-              <w:t>re its quantities are not found</w:t>
-            </w:r>
-            <w:bookmarkStart w:id="0" w:name="_GoBack"/>
-            <w:bookmarkEnd w:id="0"/>
-            <w:r>
-              <w:rPr>
-                <w:sz w:val="20"/>
-              </w:rPr>
-              <w:t>.","</w:t>
-            </w:r>
-            <w:proofErr w:type="spellStart"/>
-            <w:r>
-              <w:rPr>
-                <w:sz w:val="20"/>
-              </w:rPr>
-              <w:t>ucum</w:t>
-            </w:r>
-            <w:proofErr w:type="spellEnd"/>
-            <w:r>
-              <w:rPr>
-                <w:sz w:val="20"/>
-              </w:rPr>
-              <w:t>":"</w:t>
-            </w:r>
-            <w:proofErr w:type="spellStart"/>
-            <w:r>
-              <w:rPr>
-                <w:sz w:val="20"/>
-              </w:rPr>
-              <w:t>ug</w:t>
-            </w:r>
-            <w:proofErr w:type="spellEnd"/>
-            <w:r>
-              <w:rPr>
-                <w:sz w:val="20"/>
-              </w:rPr>
-              <w:t>/g","</w:t>
-            </w:r>
-            <w:proofErr w:type="spellStart"/>
-            <w:r>
-              <w:rPr>
-                <w:sz w:val="20"/>
-              </w:rPr>
-              <w:t>fullname</w:t>
-            </w:r>
-            <w:proofErr w:type="spellEnd"/>
-            <w:r>
-              <w:rPr>
-                <w:sz w:val="20"/>
-              </w:rPr>
-              <w:t>":"(microgram) / (gram)","canonicalunit":null,"dimension":null,"ucumQuantity":null,"qudtQuantities":null,"verbosecanonicalunit":null}</w:t>
-            </w:r>
-          </w:p>
-          <w:p>
-            <w:pPr>
-              <w:rPr>
-                <w:sz w:val="20"/>
-              </w:rPr>
-            </w:pPr>
-          </w:p>
-          <w:p>
-            <w:pPr>
-              <w:pStyle w:val="ListParagraph"/>
-              <w:numPr>
-                <w:ilvl w:val="0"/>
-                <w:numId w:val="1"/>
-              </w:numPr>
-              <w:rPr>
-                <w:sz w:val="20"/>
-              </w:rPr>
-            </w:pPr>
-            <w:r>
-              <w:rPr>
-                <w:sz w:val="20"/>
-              </w:rPr>
               <w:t>Invalid units</w:t>
             </w:r>
           </w:p>
@@ -1775,21 +1764,12 @@
                 <w:sz w:val="20"/>
               </w:rPr>
             </w:pPr>
-            <w:proofErr w:type="gramStart"/>
-            <w:r>
-              <w:rPr>
-                <w:color w:val="0070C0"/>
-                <w:sz w:val="20"/>
-              </w:rPr>
-              <w:t>Response :</w:t>
-            </w:r>
-            <w:proofErr w:type="gramEnd"/>
-            <w:r>
-              <w:rPr>
-                <w:color w:val="0070C0"/>
-                <w:sz w:val="20"/>
-              </w:rPr>
-              <w:t xml:space="preserve"> </w:t>
+            <w:r>
+              <w:rPr>
+                <w:color w:val="0070C0"/>
+                <w:sz w:val="20"/>
+              </w:rPr>
+              <w:t xml:space="preserve">Response : </w:t>
             </w:r>
             <w:r>
               <w:rPr>
@@ -1837,17 +1817,8 @@
               <w:rPr>
                 <w:sz w:val="20"/>
               </w:rPr>
-              <w:t xml:space="preserve">]' is unknown' at position 0","ucum":null,"fullname":null,"canonicalunit":null,"dimension":null,"qudtQuantities":null,"ucumQuantity":null,"verbosecanonicalunit":null} </w:t>
-            </w:r>
-          </w:p>
-          <w:p>
-            <w:pPr>
-              <w:pStyle w:val="ListParagraph"/>
-              <w:ind w:left="0"/>
-              <w:rPr>
-                <w:sz w:val="20"/>
-              </w:rPr>
-            </w:pPr>
+              <w:t>]' is unknown' at position 0","ucum":null,"fullname":null,"canonicalunit":null,"dimension":null,"ucumQuantity":null,"qudtQuantities":null,"verbosecanonicalunit":null}</w:t>
+            </w:r>
           </w:p>
         </w:tc>
       </w:tr>

</xml_diff>